<commit_message>
More work on extruder nozzle
Signed-off-by: Jacob Bayless <jacob.bayless@gmail.com>
</commit_message>
<xml_diff>
--- a/Extruder/InductiveHeating/Math/LCLR.docx
+++ b/Extruder/InductiveHeating/Math/LCLR.docx
@@ -2,6 +2,11 @@
 <file path=word/document.xml><?xml version="1.0" encoding="utf-8"?>
 <w:document xmlns:ve="http://schemas.openxmlformats.org/markup-compatibility/2006" xmlns:o="urn:schemas-microsoft-com:office:office" xmlns:r="http://schemas.openxmlformats.org/officeDocument/2006/relationships" xmlns:m="http://schemas.openxmlformats.org/officeDocument/2006/math" xmlns:v="urn:schemas-microsoft-com:vml" xmlns:wp="http://schemas.openxmlformats.org/drawingml/2006/wordprocessingDrawing" xmlns:w10="urn:schemas-microsoft-com:office:word" xmlns:w="http://schemas.openxmlformats.org/wordprocessingml/2006/main" xmlns:wne="http://schemas.microsoft.com/office/word/2006/wordml">
   <w:body>
+    <w:p>
+      <w:r>
+        <w:t>Start with the impedances of discrete components:</w:t>
+      </w:r>
+    </w:p>
     <w:p>
       <m:oMathPara>
         <m:oMath>
@@ -243,6 +248,11 @@
           </m:sSub>
         </m:oMath>
       </m:oMathPara>
+    </w:p>
+    <w:p>
+      <w:r>
+        <w:t>With each of them in parallel, the impedance is:</w:t>
+      </w:r>
     </w:p>
     <w:p>
       <m:oMathPara>
@@ -1095,7 +1105,11 @@
         </m:oMath>
       </m:oMathPara>
     </w:p>
-    <w:p/>
+    <w:p>
+      <w:r>
+        <w:t>Add a matching inductor:</w:t>
+      </w:r>
+    </w:p>
     <w:p>
       <m:oMathPara>
         <m:oMath>
@@ -1586,7 +1600,11 @@
       </m:oMathPara>
     </w:p>
     <w:p/>
-    <w:p/>
+    <w:p>
+      <w:r>
+        <w:t>Some algebra</w:t>
+      </w:r>
+    </w:p>
     <w:p>
       <m:oMathPara>
         <m:oMath>
@@ -26410,13 +26428,7 @@
             <w:rPr>
               <w:rFonts w:ascii="Cambria Math" w:hAnsi="Cambria Math"/>
             </w:rPr>
-            <m:t>=</m:t>
-          </m:r>
-          <m:r>
-            <w:rPr>
-              <w:rFonts w:ascii="Cambria Math" w:hAnsi="Cambria Math"/>
-            </w:rPr>
-            <m:t>-</m:t>
+            <m:t>=-</m:t>
           </m:r>
           <m:sSub>
             <m:sSubPr>
@@ -33701,16 +33713,7 @@
             <w:rPr>
               <w:rFonts w:ascii="Cambria Math" w:hAnsi="Cambria Math" w:cs="Cambria Math"/>
             </w:rPr>
-            <m:t>-</m:t>
-          </m:r>
-          <m:r>
-            <m:rPr>
-              <m:sty m:val="p"/>
-            </m:rPr>
-            <w:rPr>
-              <w:rFonts w:ascii="Cambria Math" w:hAnsi="Cambria Math" w:cs="Cambria Math"/>
-            </w:rPr>
-            <m:t>4</m:t>
+            <m:t>-4</m:t>
           </m:r>
           <m:sSub>
             <m:sSubPr>

</xml_diff>